<commit_message>
added new machine learning references.
</commit_message>
<xml_diff>
--- a/Lectures/IF5030 Manajemen Informasi/Tugas 2 IF5030 Skema Relasional dan Functional Dependency.docx
+++ b/Lectures/IF5030 Manajemen Informasi/Tugas 2 IF5030 Skema Relasional dan Functional Dependency.docx
@@ -788,7 +788,7 @@
           <w:sz w:val="22"/>
           <w:szCs w:val="22"/>
         </w:rPr>
-        <w:t xml:space="preserve">Nomor Barang, Nomor Induk Mitra, Nomor Induk Pegawai, Nomor Struk Penjualan </w:t>
+        <w:t xml:space="preserve">Nomor Struk Penjualan </w:t>
       </w:r>
       <w:r>
         <w:rPr>
@@ -806,7 +806,25 @@
           <w:sz w:val="22"/>
           <w:szCs w:val="22"/>
         </w:rPr>
-        <w:t xml:space="preserve"> Jumlah Barang, Harga Barang Satuan, Harga Barang Total, Tanggal Penjualan, Alamat Pengiriman, Tanggal Pengiriman</w:t>
+        <w:t xml:space="preserve"> </w:t>
+      </w:r>
+      <w:r>
+        <w:rPr>
+          <w:rStyle w:val="eop"/>
+          <w:rFonts w:ascii="Calibri" w:hAnsi="Calibri" w:cs="Calibri"/>
+          <w:sz w:val="22"/>
+          <w:szCs w:val="22"/>
+        </w:rPr>
+        <w:t xml:space="preserve">Nomor Barang, Nomor Induk Mitra, Nomor Induk Pegawai, </w:t>
+      </w:r>
+      <w:r>
+        <w:rPr>
+          <w:rStyle w:val="normaltextrun"/>
+          <w:rFonts w:ascii="Calibri" w:hAnsi="Calibri" w:cs="Calibri"/>
+          <w:sz w:val="22"/>
+          <w:szCs w:val="22"/>
+        </w:rPr>
+        <w:t>Jumlah Barang, Harga Barang Satuan, Harga Barang Total, Tanggal Penjualan, Alamat Pengiriman, Tanggal Pengiriman</w:t>
       </w:r>
     </w:p>
     <w:p>
@@ -957,7 +975,7 @@
           <w:szCs w:val="22"/>
         </w:rPr>
         <w:lastRenderedPageBreak/>
-        <w:t xml:space="preserve">Nomor Barang, Nomor Induk Mitra, Nomor Induk Pegawai, Nomor Struk Penjualan </w:t>
+        <w:t xml:space="preserve">Nomor Struk Penjualan </w:t>
       </w:r>
       <w:r>
         <w:rPr>
@@ -975,7 +993,25 @@
           <w:sz w:val="22"/>
           <w:szCs w:val="22"/>
         </w:rPr>
-        <w:t xml:space="preserve"> Jumlah Barang, Harga Barang Satuan, Harga Barang Total, Tanggal Pembelian</w:t>
+        <w:t xml:space="preserve"> </w:t>
+      </w:r>
+      <w:r>
+        <w:rPr>
+          <w:rStyle w:val="eop"/>
+          <w:rFonts w:ascii="Calibri" w:hAnsi="Calibri" w:cs="Calibri"/>
+          <w:sz w:val="22"/>
+          <w:szCs w:val="22"/>
+        </w:rPr>
+        <w:t xml:space="preserve">Nomor Barang, Nomor Induk Mitra, Nomor Induk Pegawai, </w:t>
+      </w:r>
+      <w:r>
+        <w:rPr>
+          <w:rStyle w:val="normaltextrun"/>
+          <w:rFonts w:ascii="Calibri" w:hAnsi="Calibri" w:cs="Calibri"/>
+          <w:sz w:val="22"/>
+          <w:szCs w:val="22"/>
+        </w:rPr>
+        <w:t>Jumlah Barang, Harga Barang Satuan, Harga Barang Total, Tanggal Pembelian</w:t>
       </w:r>
     </w:p>
     <w:p>
@@ -1932,7 +1968,7 @@
           <w:sz w:val="22"/>
           <w:szCs w:val="22"/>
         </w:rPr>
-        <w:t>,  Tanggal Alokasi</w:t>
+        <w:t>, Tanggal Alokasi</w:t>
       </w:r>
       <w:r>
         <w:rPr>

</xml_diff>